<commit_message>
finishing and cleaning radio formats
</commit_message>
<xml_diff>
--- a/SIMPLE LIS/bin/Debug/templates/headertemplatedoc_generic.docx
+++ b/SIMPLE LIS/bin/Debug/templates/headertemplatedoc_generic.docx
@@ -4,8 +4,10 @@
   <w:body>
     <w:p>
       <w:pPr>
-        <w:ind w:left="90" w:hanging="90"/>
+        <w:ind w:left="180"/>
       </w:pPr>
+      <w:bookmarkStart w:id="0" w:name="_GoBack"/>
+      <w:bookmarkEnd w:id="0"/>
     </w:p>
     <w:p>
       <w:pPr>
@@ -28,7 +30,6 @@
           <w:sz w:val="24"/>
         </w:rPr>
       </w:pPr>
-      <w:bookmarkStart w:id="0" w:name="_GoBack"/>
       <w:r>
         <w:rPr>
           <w:rFonts w:ascii="Times New Roman" w:hAnsi="Times New Roman"/>
@@ -91,7 +92,6 @@
         </w:rPr>
         <w:t>}</w:t>
       </w:r>
-      <w:bookmarkEnd w:id="0"/>
     </w:p>
     <w:sectPr>
       <w:headerReference w:type="default" r:id="rId8"/>
@@ -1408,7 +1408,7 @@
 </file>
 
 <file path=customXml/itemProps2.xml><?xml version="1.0" encoding="utf-8"?>
-<ds:datastoreItem xmlns:ds="http://schemas.openxmlformats.org/officeDocument/2006/customXml" ds:itemID="{DA90FA75-2A53-4445-82DF-FA6B61E183A7}">
+<ds:datastoreItem xmlns:ds="http://schemas.openxmlformats.org/officeDocument/2006/customXml" ds:itemID="{6936A2C8-922F-4757-AB3C-4D3B4C8E7FE4}">
   <ds:schemaRefs>
     <ds:schemaRef ds:uri="http://schemas.openxmlformats.org/officeDocument/2006/bibliography"/>
   </ds:schemaRefs>

</xml_diff>